<commit_message>
Updated by Anthony Lai on 2016-10-05 1. Update DynamicMVC package to current version v3.0.0.10 2. Change EDPL metadata db to PostgresSQL from MySQL 3. Update all other packages for their current version
</commit_message>
<xml_diff>
--- a/EnterpriseDataPipeline/doc/Enterprise Data Pipeline Configuration.docx
+++ b/EnterpriseDataPipeline/doc/Enterprise Data Pipeline Configuration.docx
@@ -10,31 +10,61 @@
           <w:szCs w:val="28"/>
         </w:rPr>
       </w:pPr>
-      <w:bookmarkStart w:id="0" w:name="_GoBack"/>
       <w:r>
         <w:rPr>
           <w:b/>
           <w:sz w:val="28"/>
           <w:szCs w:val="28"/>
         </w:rPr>
-        <w:t xml:space="preserve">Enterprise Data Pipeline Configuration </w:t>
-      </w:r>
-    </w:p>
-    <w:bookmarkEnd w:id="0"/>
-    <w:p>
-      <w:r>
-        <w:t xml:space="preserve">1. </w:t>
-      </w:r>
+        <w:t>Enterprise Data Pipeline</w:t>
+      </w:r>
+      <w:r>
+        <w:rPr>
+          <w:b/>
+          <w:sz w:val="28"/>
+          <w:szCs w:val="28"/>
+        </w:rPr>
+        <w:t xml:space="preserve"> (EDPL)</w:t>
+      </w:r>
+      <w:r>
+        <w:rPr>
+          <w:b/>
+          <w:sz w:val="28"/>
+          <w:szCs w:val="28"/>
+        </w:rPr>
+        <w:t xml:space="preserve"> Configuration </w:t>
+      </w:r>
+    </w:p>
+    <w:p>
+      <w:pPr>
+        <w:pStyle w:val="ListParagraph"/>
+        <w:numPr>
+          <w:ilvl w:val="0"/>
+          <w:numId w:val="1"/>
+        </w:numPr>
+      </w:pPr>
       <w:r>
         <w:t>Create a new schema in MySQL</w:t>
       </w:r>
-    </w:p>
-    <w:p>
+      <w:r>
+        <w:t xml:space="preserve"> using MySQL Workbench</w:t>
+      </w:r>
+      <w:r>
+        <w:t xml:space="preserve"> to store the metadata for EDPL (You also choose to store the metadata in other SQL database)</w:t>
+      </w:r>
+    </w:p>
+    <w:p>
+      <w:pPr>
+        <w:ind w:firstLine="360"/>
+      </w:pPr>
       <w:r>
         <w:t>e.g. edpl_dev3</w:t>
       </w:r>
     </w:p>
     <w:p>
+      <w:pPr>
+        <w:ind w:firstLine="360"/>
+      </w:pPr>
       <w:r>
         <w:rPr>
           <w:noProof/>
@@ -44,48 +74,6 @@
             <wp:extent cx="5943600" cy="3341370"/>
             <wp:effectExtent l="0" t="0" r="0" b="0"/>
             <wp:docPr id="1" name="Picture 1"/>
-            <wp:cNvGraphicFramePr>
-              <a:graphicFrameLocks xmlns:a="http://schemas.openxmlformats.org/drawingml/2006/main" noChangeAspect="1"/>
-            </wp:cNvGraphicFramePr>
-            <a:graphic xmlns:a="http://schemas.openxmlformats.org/drawingml/2006/main">
-              <a:graphicData uri="http://schemas.openxmlformats.org/drawingml/2006/picture">
-                <pic:pic xmlns:pic="http://schemas.openxmlformats.org/drawingml/2006/picture">
-                  <pic:nvPicPr>
-                    <pic:cNvPr id="1" name=""/>
-                    <pic:cNvPicPr/>
-                  </pic:nvPicPr>
-                  <pic:blipFill>
-                    <a:blip r:embed="rId4"/>
-                    <a:stretch>
-                      <a:fillRect/>
-                    </a:stretch>
-                  </pic:blipFill>
-                  <pic:spPr>
-                    <a:xfrm>
-                      <a:off x="0" y="0"/>
-                      <a:ext cx="5943600" cy="3341370"/>
-                    </a:xfrm>
-                    <a:prstGeom prst="rect">
-                      <a:avLst/>
-                    </a:prstGeom>
-                  </pic:spPr>
-                </pic:pic>
-              </a:graphicData>
-            </a:graphic>
-          </wp:inline>
-        </w:drawing>
-      </w:r>
-    </w:p>
-    <w:p>
-      <w:r>
-        <w:rPr>
-          <w:noProof/>
-        </w:rPr>
-        <w:drawing>
-          <wp:inline distT="0" distB="0" distL="0" distR="0" wp14:anchorId="35006A47" wp14:editId="232520A7">
-            <wp:extent cx="5943600" cy="3341370"/>
-            <wp:effectExtent l="0" t="0" r="0" b="0"/>
-            <wp:docPr id="2" name="Picture 2"/>
             <wp:cNvGraphicFramePr>
               <a:graphicFrameLocks xmlns:a="http://schemas.openxmlformats.org/drawingml/2006/main" noChangeAspect="1"/>
             </wp:cNvGraphicFramePr>
@@ -119,16 +107,119 @@
       </w:r>
     </w:p>
     <w:p>
+      <w:pPr>
+        <w:pStyle w:val="ListParagraph"/>
+        <w:numPr>
+          <w:ilvl w:val="0"/>
+          <w:numId w:val="1"/>
+        </w:numPr>
+      </w:pPr>
+      <w:r>
+        <w:t>Review the SQL script and the click the “</w:t>
+      </w:r>
+      <w:r>
+        <w:rPr>
+          <w:b/>
+        </w:rPr>
+        <w:t>Apply</w:t>
+      </w:r>
+      <w:r>
+        <w:t>” button as shown below</w:t>
+      </w:r>
+    </w:p>
+    <w:p>
+      <w:pPr>
+        <w:ind w:firstLine="360"/>
+      </w:pPr>
       <w:r>
         <w:rPr>
           <w:noProof/>
         </w:rPr>
-        <w:lastRenderedPageBreak/>
+        <mc:AlternateContent>
+          <mc:Choice Requires="wps">
+            <w:drawing>
+              <wp:anchor distT="0" distB="0" distL="114300" distR="114300" simplePos="0" relativeHeight="251659264" behindDoc="0" locked="0" layoutInCell="1" allowOverlap="1" wp14:anchorId="001495B8" wp14:editId="30C065D2">
+                <wp:simplePos x="0" y="0"/>
+                <wp:positionH relativeFrom="column">
+                  <wp:posOffset>4159250</wp:posOffset>
+                </wp:positionH>
+                <wp:positionV relativeFrom="paragraph">
+                  <wp:posOffset>2633980</wp:posOffset>
+                </wp:positionV>
+                <wp:extent cx="349250" cy="209550"/>
+                <wp:effectExtent l="0" t="0" r="12700" b="19050"/>
+                <wp:wrapNone/>
+                <wp:docPr id="13" name="Rectangle 13"/>
+                <wp:cNvGraphicFramePr/>
+                <a:graphic xmlns:a="http://schemas.openxmlformats.org/drawingml/2006/main">
+                  <a:graphicData uri="http://schemas.microsoft.com/office/word/2010/wordprocessingShape">
+                    <wps:wsp>
+                      <wps:cNvSpPr/>
+                      <wps:spPr>
+                        <a:xfrm>
+                          <a:off x="0" y="0"/>
+                          <a:ext cx="349250" cy="209550"/>
+                        </a:xfrm>
+                        <a:prstGeom prst="rect">
+                          <a:avLst/>
+                        </a:prstGeom>
+                        <a:noFill/>
+                        <a:ln>
+                          <a:solidFill>
+                            <a:srgbClr val="FF0000"/>
+                          </a:solidFill>
+                        </a:ln>
+                      </wps:spPr>
+                      <wps:style>
+                        <a:lnRef idx="2">
+                          <a:schemeClr val="accent1">
+                            <a:shade val="50000"/>
+                          </a:schemeClr>
+                        </a:lnRef>
+                        <a:fillRef idx="1">
+                          <a:schemeClr val="accent1"/>
+                        </a:fillRef>
+                        <a:effectRef idx="0">
+                          <a:schemeClr val="accent1"/>
+                        </a:effectRef>
+                        <a:fontRef idx="minor">
+                          <a:schemeClr val="lt1"/>
+                        </a:fontRef>
+                      </wps:style>
+                      <wps:bodyPr rot="0" spcFirstLastPara="0" vertOverflow="overflow" horzOverflow="overflow" vert="horz" wrap="square" lIns="91440" tIns="45720" rIns="91440" bIns="45720" numCol="1" spcCol="0" rtlCol="0" fromWordArt="0" anchor="ctr" anchorCtr="0" forceAA="0" compatLnSpc="1">
+                        <a:prstTxWarp prst="textNoShape">
+                          <a:avLst/>
+                        </a:prstTxWarp>
+                        <a:noAutofit/>
+                      </wps:bodyPr>
+                    </wps:wsp>
+                  </a:graphicData>
+                </a:graphic>
+                <wp14:sizeRelH relativeFrom="margin">
+                  <wp14:pctWidth>0</wp14:pctWidth>
+                </wp14:sizeRelH>
+                <wp14:sizeRelV relativeFrom="margin">
+                  <wp14:pctHeight>0</wp14:pctHeight>
+                </wp14:sizeRelV>
+              </wp:anchor>
+            </w:drawing>
+          </mc:Choice>
+          <mc:Fallback>
+            <w:pict>
+              <v:rect w14:anchorId="416DC56A" id="Rectangle 13" o:spid="_x0000_s1026" style="position:absolute;margin-left:327.5pt;margin-top:207.4pt;width:27.5pt;height:16.5pt;z-index:251659264;visibility:visible;mso-wrap-style:square;mso-width-percent:0;mso-height-percent:0;mso-wrap-distance-left:9pt;mso-wrap-distance-top:0;mso-wrap-distance-right:9pt;mso-wrap-distance-bottom:0;mso-position-horizontal:absolute;mso-position-horizontal-relative:text;mso-position-vertical:absolute;mso-position-vertical-relative:text;mso-width-percent:0;mso-height-percent:0;mso-width-relative:margin;mso-height-relative:margin;v-text-anchor:middle" o:gfxdata="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" filled="f" strokecolor="red" strokeweight="1pt"/>
+            </w:pict>
+          </mc:Fallback>
+        </mc:AlternateContent>
+      </w:r>
+      <w:r>
+        <w:rPr>
+          <w:noProof/>
+        </w:rPr>
         <w:drawing>
-          <wp:inline distT="0" distB="0" distL="0" distR="0" wp14:anchorId="360F376E" wp14:editId="68004309">
+          <wp:inline distT="0" distB="0" distL="0" distR="0" wp14:anchorId="600F090C" wp14:editId="3BDAFE15">
             <wp:extent cx="5943600" cy="3341370"/>
             <wp:effectExtent l="0" t="0" r="0" b="0"/>
-            <wp:docPr id="3" name="Picture 3"/>
+            <wp:docPr id="2" name="Picture 2"/>
             <wp:cNvGraphicFramePr>
               <a:graphicFrameLocks xmlns:a="http://schemas.openxmlformats.org/drawingml/2006/main" noChangeAspect="1"/>
             </wp:cNvGraphicFramePr>
@@ -161,17 +252,121 @@
         </w:drawing>
       </w:r>
     </w:p>
-    <w:p/>
-    <w:p>
+    <w:p>
+      <w:pPr>
+        <w:pStyle w:val="ListParagraph"/>
+        <w:numPr>
+          <w:ilvl w:val="0"/>
+          <w:numId w:val="1"/>
+        </w:numPr>
+      </w:pPr>
+      <w:r>
+        <w:lastRenderedPageBreak/>
+        <w:t>Click the “</w:t>
+      </w:r>
+      <w:r>
+        <w:rPr>
+          <w:b/>
+        </w:rPr>
+        <w:t>Finish</w:t>
+      </w:r>
+      <w:r>
+        <w:t>” button after the SQL script was successfully applied to the database as shown below</w:t>
+      </w:r>
+    </w:p>
+    <w:p>
+      <w:pPr>
+        <w:ind w:firstLine="360"/>
+      </w:pPr>
       <w:r>
         <w:rPr>
           <w:noProof/>
         </w:rPr>
+        <mc:AlternateContent>
+          <mc:Choice Requires="wps">
+            <w:drawing>
+              <wp:anchor distT="0" distB="0" distL="114300" distR="114300" simplePos="0" relativeHeight="251661312" behindDoc="0" locked="0" layoutInCell="1" allowOverlap="1" wp14:anchorId="2CCB242B" wp14:editId="083751FA">
+                <wp:simplePos x="0" y="0"/>
+                <wp:positionH relativeFrom="column">
+                  <wp:posOffset>4159250</wp:posOffset>
+                </wp:positionH>
+                <wp:positionV relativeFrom="paragraph">
+                  <wp:posOffset>2641600</wp:posOffset>
+                </wp:positionV>
+                <wp:extent cx="349250" cy="209550"/>
+                <wp:effectExtent l="0" t="0" r="12700" b="19050"/>
+                <wp:wrapNone/>
+                <wp:docPr id="14" name="Rectangle 14"/>
+                <wp:cNvGraphicFramePr/>
+                <a:graphic xmlns:a="http://schemas.openxmlformats.org/drawingml/2006/main">
+                  <a:graphicData uri="http://schemas.microsoft.com/office/word/2010/wordprocessingShape">
+                    <wps:wsp>
+                      <wps:cNvSpPr/>
+                      <wps:spPr>
+                        <a:xfrm>
+                          <a:off x="0" y="0"/>
+                          <a:ext cx="349250" cy="209550"/>
+                        </a:xfrm>
+                        <a:prstGeom prst="rect">
+                          <a:avLst/>
+                        </a:prstGeom>
+                        <a:noFill/>
+                        <a:ln>
+                          <a:solidFill>
+                            <a:srgbClr val="FF0000"/>
+                          </a:solidFill>
+                        </a:ln>
+                      </wps:spPr>
+                      <wps:style>
+                        <a:lnRef idx="2">
+                          <a:schemeClr val="accent1">
+                            <a:shade val="50000"/>
+                          </a:schemeClr>
+                        </a:lnRef>
+                        <a:fillRef idx="1">
+                          <a:schemeClr val="accent1"/>
+                        </a:fillRef>
+                        <a:effectRef idx="0">
+                          <a:schemeClr val="accent1"/>
+                        </a:effectRef>
+                        <a:fontRef idx="minor">
+                          <a:schemeClr val="lt1"/>
+                        </a:fontRef>
+                      </wps:style>
+                      <wps:bodyPr rot="0" spcFirstLastPara="0" vertOverflow="overflow" horzOverflow="overflow" vert="horz" wrap="square" lIns="91440" tIns="45720" rIns="91440" bIns="45720" numCol="1" spcCol="0" rtlCol="0" fromWordArt="0" anchor="ctr" anchorCtr="0" forceAA="0" compatLnSpc="1">
+                        <a:prstTxWarp prst="textNoShape">
+                          <a:avLst/>
+                        </a:prstTxWarp>
+                        <a:noAutofit/>
+                      </wps:bodyPr>
+                    </wps:wsp>
+                  </a:graphicData>
+                </a:graphic>
+                <wp14:sizeRelH relativeFrom="margin">
+                  <wp14:pctWidth>0</wp14:pctWidth>
+                </wp14:sizeRelH>
+                <wp14:sizeRelV relativeFrom="margin">
+                  <wp14:pctHeight>0</wp14:pctHeight>
+                </wp14:sizeRelV>
+              </wp:anchor>
+            </w:drawing>
+          </mc:Choice>
+          <mc:Fallback>
+            <w:pict>
+              <v:rect w14:anchorId="55C6705B" id="Rectangle 14" o:spid="_x0000_s1026" style="position:absolute;margin-left:327.5pt;margin-top:208pt;width:27.5pt;height:16.5pt;z-index:251661312;visibility:visible;mso-wrap-style:square;mso-width-percent:0;mso-height-percent:0;mso-wrap-distance-left:9pt;mso-wrap-distance-top:0;mso-wrap-distance-right:9pt;mso-wrap-distance-bottom:0;mso-position-horizontal:absolute;mso-position-horizontal-relative:text;mso-position-vertical:absolute;mso-position-vertical-relative:text;mso-width-percent:0;mso-height-percent:0;mso-width-relative:margin;mso-height-relative:margin;v-text-anchor:middle" o:gfxdata="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" filled="f" strokecolor="red" strokeweight="1pt"/>
+            </w:pict>
+          </mc:Fallback>
+        </mc:AlternateContent>
+      </w:r>
+      <w:r>
+        <w:rPr>
+          <w:noProof/>
+        </w:rPr>
         <w:drawing>
-          <wp:inline distT="0" distB="0" distL="0" distR="0" wp14:anchorId="27F55766" wp14:editId="10076552">
+          <wp:inline distT="0" distB="0" distL="0" distR="0" wp14:anchorId="4D509AD1" wp14:editId="28502A34">
             <wp:extent cx="5943600" cy="3341370"/>
             <wp:effectExtent l="0" t="0" r="0" b="0"/>
-            <wp:docPr id="4" name="Picture 4"/>
+            <wp:docPr id="3" name="Picture 3"/>
             <wp:cNvGraphicFramePr>
               <a:graphicFrameLocks xmlns:a="http://schemas.openxmlformats.org/drawingml/2006/main" noChangeAspect="1"/>
             </wp:cNvGraphicFramePr>
@@ -205,20 +400,138 @@
       </w:r>
     </w:p>
     <w:p/>
-    <w:p/>
-    <w:p/>
-    <w:p/>
-    <w:p>
+    <w:p>
+      <w:pPr>
+        <w:pStyle w:val="ListParagraph"/>
+        <w:numPr>
+          <w:ilvl w:val="0"/>
+          <w:numId w:val="1"/>
+        </w:numPr>
+      </w:pPr>
+      <w:r>
+        <w:t>Check</w:t>
+      </w:r>
+      <w:r>
+        <w:t xml:space="preserve"> and verify</w:t>
+      </w:r>
+      <w:r>
+        <w:t xml:space="preserve"> the new schema “</w:t>
+      </w:r>
+      <w:r>
+        <w:rPr>
+          <w:b/>
+        </w:rPr>
+        <w:t>edpl_dev3</w:t>
+      </w:r>
+      <w:r>
+        <w:t>”</w:t>
+      </w:r>
+      <w:r>
+        <w:t xml:space="preserve"> has been</w:t>
+      </w:r>
+      <w:r>
+        <w:t xml:space="preserve"> created </w:t>
+      </w:r>
+      <w:r>
+        <w:t xml:space="preserve">with </w:t>
+      </w:r>
+      <w:r>
+        <w:t>no Tables as shown below</w:t>
+      </w:r>
+    </w:p>
+    <w:p>
+      <w:pPr>
+        <w:ind w:firstLine="360"/>
+      </w:pPr>
       <w:r>
         <w:rPr>
           <w:noProof/>
         </w:rPr>
-        <w:lastRenderedPageBreak/>
+        <mc:AlternateContent>
+          <mc:Choice Requires="wps">
+            <w:drawing>
+              <wp:anchor distT="0" distB="0" distL="114300" distR="114300" simplePos="0" relativeHeight="251663360" behindDoc="0" locked="0" layoutInCell="1" allowOverlap="1" wp14:anchorId="1DA6D1A4" wp14:editId="23C53CAC">
+                <wp:simplePos x="0" y="0"/>
+                <wp:positionH relativeFrom="column">
+                  <wp:posOffset>273050</wp:posOffset>
+                </wp:positionH>
+                <wp:positionV relativeFrom="paragraph">
+                  <wp:posOffset>2334895</wp:posOffset>
+                </wp:positionV>
+                <wp:extent cx="774700" cy="349250"/>
+                <wp:effectExtent l="0" t="0" r="25400" b="12700"/>
+                <wp:wrapNone/>
+                <wp:docPr id="15" name="Rectangle 15"/>
+                <wp:cNvGraphicFramePr/>
+                <a:graphic xmlns:a="http://schemas.openxmlformats.org/drawingml/2006/main">
+                  <a:graphicData uri="http://schemas.microsoft.com/office/word/2010/wordprocessingShape">
+                    <wps:wsp>
+                      <wps:cNvSpPr/>
+                      <wps:spPr>
+                        <a:xfrm>
+                          <a:off x="0" y="0"/>
+                          <a:ext cx="774700" cy="349250"/>
+                        </a:xfrm>
+                        <a:prstGeom prst="rect">
+                          <a:avLst/>
+                        </a:prstGeom>
+                        <a:noFill/>
+                        <a:ln>
+                          <a:solidFill>
+                            <a:srgbClr val="FF0000"/>
+                          </a:solidFill>
+                        </a:ln>
+                      </wps:spPr>
+                      <wps:style>
+                        <a:lnRef idx="2">
+                          <a:schemeClr val="accent1">
+                            <a:shade val="50000"/>
+                          </a:schemeClr>
+                        </a:lnRef>
+                        <a:fillRef idx="1">
+                          <a:schemeClr val="accent1"/>
+                        </a:fillRef>
+                        <a:effectRef idx="0">
+                          <a:schemeClr val="accent1"/>
+                        </a:effectRef>
+                        <a:fontRef idx="minor">
+                          <a:schemeClr val="lt1"/>
+                        </a:fontRef>
+                      </wps:style>
+                      <wps:bodyPr rot="0" spcFirstLastPara="0" vertOverflow="overflow" horzOverflow="overflow" vert="horz" wrap="square" lIns="91440" tIns="45720" rIns="91440" bIns="45720" numCol="1" spcCol="0" rtlCol="0" fromWordArt="0" anchor="ctr" anchorCtr="0" forceAA="0" compatLnSpc="1">
+                        <a:prstTxWarp prst="textNoShape">
+                          <a:avLst/>
+                        </a:prstTxWarp>
+                        <a:noAutofit/>
+                      </wps:bodyPr>
+                    </wps:wsp>
+                  </a:graphicData>
+                </a:graphic>
+                <wp14:sizeRelH relativeFrom="margin">
+                  <wp14:pctWidth>0</wp14:pctWidth>
+                </wp14:sizeRelH>
+                <wp14:sizeRelV relativeFrom="margin">
+                  <wp14:pctHeight>0</wp14:pctHeight>
+                </wp14:sizeRelV>
+              </wp:anchor>
+            </w:drawing>
+          </mc:Choice>
+          <mc:Fallback>
+            <w:pict>
+              <v:rect w14:anchorId="4911F8A0" id="Rectangle 15" o:spid="_x0000_s1026" style="position:absolute;margin-left:21.5pt;margin-top:183.85pt;width:61pt;height:27.5pt;z-index:251663360;visibility:visible;mso-wrap-style:square;mso-width-percent:0;mso-height-percent:0;mso-wrap-distance-left:9pt;mso-wrap-distance-top:0;mso-wrap-distance-right:9pt;mso-wrap-distance-bottom:0;mso-position-horizontal:absolute;mso-position-horizontal-relative:text;mso-position-vertical:absolute;mso-position-vertical-relative:text;mso-width-percent:0;mso-height-percent:0;mso-width-relative:margin;mso-height-relative:margin;v-text-anchor:middle" o:gfxdata="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" filled="f" strokecolor="red" strokeweight="1pt"/>
+            </w:pict>
+          </mc:Fallback>
+        </mc:AlternateContent>
+      </w:r>
+      <w:r>
+        <w:rPr>
+          <w:noProof/>
+        </w:rPr>
         <w:drawing>
-          <wp:inline distT="0" distB="0" distL="0" distR="0" wp14:anchorId="4641E75F" wp14:editId="14868416">
+          <wp:inline distT="0" distB="0" distL="0" distR="0" wp14:anchorId="60B55FE2" wp14:editId="292C534B">
             <wp:extent cx="5943600" cy="3341370"/>
             <wp:effectExtent l="0" t="0" r="0" b="0"/>
-            <wp:docPr id="5" name="Picture 5"/>
+            <wp:docPr id="4" name="Picture 4"/>
             <wp:cNvGraphicFramePr>
               <a:graphicFrameLocks xmlns:a="http://schemas.openxmlformats.org/drawingml/2006/main" noChangeAspect="1"/>
             </wp:cNvGraphicFramePr>
@@ -251,16 +564,157 @@
         </w:drawing>
       </w:r>
     </w:p>
-    <w:p>
+    <w:p/>
+    <w:p>
+      <w:pPr>
+        <w:pStyle w:val="NoSpacing"/>
+        <w:numPr>
+          <w:ilvl w:val="0"/>
+          <w:numId w:val="1"/>
+        </w:numPr>
+      </w:pPr>
+      <w:r>
+        <w:lastRenderedPageBreak/>
+        <w:t xml:space="preserve">Open the </w:t>
+      </w:r>
+      <w:r>
+        <w:t>MySQL</w:t>
+      </w:r>
+      <w:r>
+        <w:t xml:space="preserve"> Connection</w:t>
+      </w:r>
+      <w:r>
+        <w:t xml:space="preserve"> for default schema</w:t>
+      </w:r>
+      <w:r>
+        <w:t xml:space="preserve"> “</w:t>
+      </w:r>
+      <w:r>
+        <w:rPr>
+          <w:b/>
+        </w:rPr>
+        <w:t>edpl_dev3</w:t>
+      </w:r>
+      <w:r>
+        <w:t xml:space="preserve">” </w:t>
+      </w:r>
+      <w:r>
+        <w:t>and noted down the Hostname, Port, Username, Password and Default Schema for the connection</w:t>
+      </w:r>
+    </w:p>
+    <w:p>
+      <w:pPr>
+        <w:pStyle w:val="NoSpacing"/>
+        <w:ind w:left="720"/>
+      </w:pPr>
+    </w:p>
+    <w:p>
+      <w:pPr>
+        <w:pStyle w:val="NoSpacing"/>
+        <w:ind w:left="360"/>
+      </w:pPr>
+      <w:r>
+        <w:t>e.g.</w:t>
+      </w:r>
+    </w:p>
+    <w:p>
+      <w:pPr>
+        <w:ind w:left="360"/>
+      </w:pPr>
+      <w:r>
+        <w:rPr>
+          <w:b/>
+        </w:rPr>
+        <w:t>Hostname</w:t>
+      </w:r>
+      <w:r>
+        <w:t xml:space="preserve">: </w:t>
+      </w:r>
+      <w:r>
+        <w:t>142.0.252.93</w:t>
+      </w:r>
+    </w:p>
+    <w:p>
+      <w:pPr>
+        <w:ind w:left="360"/>
+      </w:pPr>
+      <w:r>
+        <w:rPr>
+          <w:b/>
+        </w:rPr>
+        <w:t>Port</w:t>
+      </w:r>
+      <w:r>
+        <w:t>:</w:t>
+      </w:r>
+      <w:r>
+        <w:t xml:space="preserve"> 3306</w:t>
+      </w:r>
+    </w:p>
+    <w:p>
+      <w:pPr>
+        <w:ind w:left="360"/>
+      </w:pPr>
+      <w:r>
+        <w:rPr>
+          <w:b/>
+        </w:rPr>
+        <w:t>Username</w:t>
+      </w:r>
+      <w:r>
+        <w:t>: root</w:t>
+      </w:r>
+    </w:p>
+    <w:p>
+      <w:pPr>
+        <w:ind w:left="360"/>
+      </w:pPr>
+      <w:r>
+        <w:rPr>
+          <w:b/>
+        </w:rPr>
+        <w:t>Password</w:t>
+      </w:r>
+      <w:r>
+        <w:t>:</w:t>
+      </w:r>
+      <w:r>
+        <w:t xml:space="preserve"> </w:t>
+      </w:r>
+      <w:r>
+        <w:t>PASSWORD (your own password)</w:t>
+      </w:r>
+    </w:p>
+    <w:p>
+      <w:pPr>
+        <w:ind w:left="360"/>
+      </w:pPr>
+      <w:r>
+        <w:rPr>
+          <w:b/>
+        </w:rPr>
+        <w:t>Default Schema</w:t>
+      </w:r>
+      <w:r>
+        <w:t>:</w:t>
+      </w:r>
+      <w:r>
+        <w:t xml:space="preserve"> edpl_dev3</w:t>
+      </w:r>
+    </w:p>
+    <w:p>
+      <w:pPr>
+        <w:ind w:firstLine="360"/>
+      </w:pPr>
       <w:r>
         <w:rPr>
           <w:noProof/>
         </w:rPr>
         <w:drawing>
-          <wp:inline distT="0" distB="0" distL="0" distR="0" wp14:anchorId="157C7F61" wp14:editId="200A50D2">
+          <wp:inline distT="0" distB="0" distL="0" distR="0" wp14:anchorId="6193EFE8" wp14:editId="03677386">
             <wp:extent cx="5943600" cy="3341370"/>
             <wp:effectExtent l="0" t="0" r="0" b="0"/>
-            <wp:docPr id="6" name="Picture 6"/>
+            <wp:docPr id="5" name="Picture 5"/>
             <wp:cNvGraphicFramePr>
               <a:graphicFrameLocks xmlns:a="http://schemas.openxmlformats.org/drawingml/2006/main" noChangeAspect="1"/>
             </wp:cNvGraphicFramePr>
@@ -293,22 +747,333 @@
         </w:drawing>
       </w:r>
     </w:p>
-    <w:p/>
-    <w:p/>
-    <w:p/>
-    <w:p/>
-    <w:p/>
-    <w:p>
+    <w:p>
+      <w:pPr>
+        <w:pStyle w:val="NoSpacing"/>
+      </w:pPr>
+    </w:p>
+    <w:p>
+      <w:pPr>
+        <w:pStyle w:val="NoSpacing"/>
+      </w:pPr>
+    </w:p>
+    <w:p>
+      <w:pPr>
+        <w:pStyle w:val="NoSpacing"/>
+      </w:pPr>
+    </w:p>
+    <w:p>
+      <w:pPr>
+        <w:pStyle w:val="NoSpacing"/>
+      </w:pPr>
+    </w:p>
+    <w:p>
+      <w:pPr>
+        <w:pStyle w:val="NoSpacing"/>
+      </w:pPr>
+    </w:p>
+    <w:p>
+      <w:pPr>
+        <w:pStyle w:val="NoSpacing"/>
+      </w:pPr>
+    </w:p>
+    <w:p>
+      <w:pPr>
+        <w:pStyle w:val="NoSpacing"/>
+      </w:pPr>
+    </w:p>
+    <w:p>
+      <w:pPr>
+        <w:pStyle w:val="NoSpacing"/>
+      </w:pPr>
+    </w:p>
+    <w:p>
+      <w:pPr>
+        <w:pStyle w:val="NoSpacing"/>
+      </w:pPr>
+    </w:p>
+    <w:p>
+      <w:pPr>
+        <w:pStyle w:val="NoSpacing"/>
+      </w:pPr>
+    </w:p>
+    <w:p>
+      <w:pPr>
+        <w:pStyle w:val="NoSpacing"/>
+      </w:pPr>
+    </w:p>
+    <w:p>
+      <w:pPr>
+        <w:pStyle w:val="NoSpacing"/>
+      </w:pPr>
+    </w:p>
+    <w:p>
+      <w:pPr>
+        <w:pStyle w:val="NoSpacing"/>
+      </w:pPr>
+    </w:p>
+    <w:p>
+      <w:pPr>
+        <w:pStyle w:val="NoSpacing"/>
+      </w:pPr>
+    </w:p>
+    <w:p>
+      <w:pPr>
+        <w:pStyle w:val="NoSpacing"/>
+      </w:pPr>
+    </w:p>
+    <w:p>
+      <w:pPr>
+        <w:pStyle w:val="NoSpacing"/>
+        <w:numPr>
+          <w:ilvl w:val="0"/>
+          <w:numId w:val="1"/>
+        </w:numPr>
+      </w:pPr>
+      <w:r>
+        <w:lastRenderedPageBreak/>
+        <w:t>Open the</w:t>
+      </w:r>
+      <w:r>
+        <w:t xml:space="preserve"> “</w:t>
+      </w:r>
+      <w:proofErr w:type="spellStart"/>
+      <w:r>
+        <w:rPr>
+          <w:b/>
+        </w:rPr>
+        <w:t>web.config</w:t>
+      </w:r>
+      <w:proofErr w:type="spellEnd"/>
+      <w:r>
+        <w:t xml:space="preserve">” file for the </w:t>
+      </w:r>
+      <w:r>
+        <w:rPr>
+          <w:b/>
+        </w:rPr>
+        <w:t>Enterprise Data Pipeline</w:t>
+      </w:r>
+      <w:r>
+        <w:t xml:space="preserve"> solution in Visual Studio 2015. </w:t>
+      </w:r>
+      <w:r>
+        <w:t xml:space="preserve">Use the information you noted down in Step 4 and </w:t>
+      </w:r>
+      <w:r>
+        <w:t xml:space="preserve">Input the </w:t>
+      </w:r>
+      <w:r>
+        <w:t xml:space="preserve">corresponding </w:t>
+      </w:r>
+      <w:r>
+        <w:t xml:space="preserve">information to the </w:t>
+      </w:r>
+      <w:proofErr w:type="spellStart"/>
+      <w:r>
+        <w:rPr>
+          <w:b/>
+        </w:rPr>
+        <w:t>DefaultConnection</w:t>
+      </w:r>
+      <w:proofErr w:type="spellEnd"/>
+      <w:r>
+        <w:t xml:space="preserve"> </w:t>
+      </w:r>
+      <w:r>
+        <w:t>as shown below.</w:t>
+      </w:r>
+    </w:p>
+    <w:p>
+      <w:pPr>
+        <w:pStyle w:val="NoSpacing"/>
+        <w:ind w:left="720"/>
+      </w:pPr>
+    </w:p>
+    <w:p>
+      <w:pPr>
+        <w:pStyle w:val="NoSpacing"/>
+        <w:ind w:left="360"/>
+      </w:pPr>
+      <w:proofErr w:type="gramStart"/>
+      <w:r>
+        <w:rPr>
+          <w:b/>
+        </w:rPr>
+        <w:t>server</w:t>
+      </w:r>
+      <w:proofErr w:type="gramEnd"/>
+      <w:r>
+        <w:t xml:space="preserve"> = 142.0.252.93 (Hostname in Step 4)</w:t>
+      </w:r>
+    </w:p>
+    <w:p>
+      <w:pPr>
+        <w:pStyle w:val="NoSpacing"/>
+        <w:ind w:left="360"/>
+      </w:pPr>
+      <w:proofErr w:type="gramStart"/>
+      <w:r>
+        <w:rPr>
+          <w:b/>
+        </w:rPr>
+        <w:t>user</w:t>
+      </w:r>
+      <w:proofErr w:type="gramEnd"/>
+      <w:r>
+        <w:rPr>
+          <w:b/>
+        </w:rPr>
+        <w:t xml:space="preserve"> id</w:t>
+      </w:r>
+      <w:r>
+        <w:t xml:space="preserve"> =root (Username in Step 4)</w:t>
+      </w:r>
+    </w:p>
+    <w:p>
+      <w:pPr>
+        <w:pStyle w:val="NoSpacing"/>
+        <w:ind w:left="360"/>
+      </w:pPr>
+      <w:proofErr w:type="gramStart"/>
+      <w:r>
+        <w:rPr>
+          <w:b/>
+        </w:rPr>
+        <w:t>password</w:t>
+      </w:r>
+      <w:proofErr w:type="gramEnd"/>
+      <w:r>
+        <w:t xml:space="preserve"> = PASSWORD (Password in Step 4)</w:t>
+      </w:r>
+    </w:p>
+    <w:p>
+      <w:pPr>
+        <w:pStyle w:val="NoSpacing"/>
+        <w:ind w:left="360"/>
+      </w:pPr>
+      <w:proofErr w:type="gramStart"/>
+      <w:r>
+        <w:rPr>
+          <w:b/>
+        </w:rPr>
+        <w:t>database</w:t>
+      </w:r>
+      <w:proofErr w:type="gramEnd"/>
+      <w:r>
+        <w:t xml:space="preserve"> = edpl_dev3 (Default Schema in Step 4)</w:t>
+      </w:r>
+    </w:p>
+    <w:p>
+      <w:pPr>
+        <w:pStyle w:val="NoSpacing"/>
+        <w:ind w:left="360"/>
+      </w:pPr>
+      <w:proofErr w:type="gramStart"/>
+      <w:r>
+        <w:rPr>
+          <w:b/>
+        </w:rPr>
+        <w:t>port</w:t>
+      </w:r>
+      <w:proofErr w:type="gramEnd"/>
+      <w:r>
+        <w:t xml:space="preserve"> = 3306 (Port in Step 4)</w:t>
+      </w:r>
+    </w:p>
+    <w:p>
+      <w:pPr>
+        <w:ind w:firstLine="360"/>
+      </w:pPr>
       <w:r>
         <w:rPr>
           <w:noProof/>
         </w:rPr>
-        <w:lastRenderedPageBreak/>
+        <mc:AlternateContent>
+          <mc:Choice Requires="wps">
+            <w:drawing>
+              <wp:anchor distT="0" distB="0" distL="114300" distR="114300" simplePos="0" relativeHeight="251665408" behindDoc="0" locked="0" layoutInCell="1" allowOverlap="1" wp14:anchorId="1B7A88F6" wp14:editId="46E50941">
+                <wp:simplePos x="0" y="0"/>
+                <wp:positionH relativeFrom="column">
+                  <wp:posOffset>304800</wp:posOffset>
+                </wp:positionH>
+                <wp:positionV relativeFrom="paragraph">
+                  <wp:posOffset>1449070</wp:posOffset>
+                </wp:positionV>
+                <wp:extent cx="4737100" cy="165100"/>
+                <wp:effectExtent l="0" t="0" r="25400" b="25400"/>
+                <wp:wrapNone/>
+                <wp:docPr id="16" name="Rectangle 16"/>
+                <wp:cNvGraphicFramePr/>
+                <a:graphic xmlns:a="http://schemas.openxmlformats.org/drawingml/2006/main">
+                  <a:graphicData uri="http://schemas.microsoft.com/office/word/2010/wordprocessingShape">
+                    <wps:wsp>
+                      <wps:cNvSpPr/>
+                      <wps:spPr>
+                        <a:xfrm>
+                          <a:off x="0" y="0"/>
+                          <a:ext cx="4737100" cy="165100"/>
+                        </a:xfrm>
+                        <a:prstGeom prst="rect">
+                          <a:avLst/>
+                        </a:prstGeom>
+                        <a:noFill/>
+                        <a:ln>
+                          <a:solidFill>
+                            <a:srgbClr val="FF0000"/>
+                          </a:solidFill>
+                        </a:ln>
+                      </wps:spPr>
+                      <wps:style>
+                        <a:lnRef idx="2">
+                          <a:schemeClr val="accent1">
+                            <a:shade val="50000"/>
+                          </a:schemeClr>
+                        </a:lnRef>
+                        <a:fillRef idx="1">
+                          <a:schemeClr val="accent1"/>
+                        </a:fillRef>
+                        <a:effectRef idx="0">
+                          <a:schemeClr val="accent1"/>
+                        </a:effectRef>
+                        <a:fontRef idx="minor">
+                          <a:schemeClr val="lt1"/>
+                        </a:fontRef>
+                      </wps:style>
+                      <wps:bodyPr rot="0" spcFirstLastPara="0" vertOverflow="overflow" horzOverflow="overflow" vert="horz" wrap="square" lIns="91440" tIns="45720" rIns="91440" bIns="45720" numCol="1" spcCol="0" rtlCol="0" fromWordArt="0" anchor="ctr" anchorCtr="0" forceAA="0" compatLnSpc="1">
+                        <a:prstTxWarp prst="textNoShape">
+                          <a:avLst/>
+                        </a:prstTxWarp>
+                        <a:noAutofit/>
+                      </wps:bodyPr>
+                    </wps:wsp>
+                  </a:graphicData>
+                </a:graphic>
+                <wp14:sizeRelH relativeFrom="margin">
+                  <wp14:pctWidth>0</wp14:pctWidth>
+                </wp14:sizeRelH>
+                <wp14:sizeRelV relativeFrom="margin">
+                  <wp14:pctHeight>0</wp14:pctHeight>
+                </wp14:sizeRelV>
+              </wp:anchor>
+            </w:drawing>
+          </mc:Choice>
+          <mc:Fallback>
+            <w:pict>
+              <v:rect w14:anchorId="30C779BA" id="Rectangle 16" o:spid="_x0000_s1026" style="position:absolute;margin-left:24pt;margin-top:114.1pt;width:373pt;height:13pt;z-index:251665408;visibility:visible;mso-wrap-style:square;mso-width-percent:0;mso-height-percent:0;mso-wrap-distance-left:9pt;mso-wrap-distance-top:0;mso-wrap-distance-right:9pt;mso-wrap-distance-bottom:0;mso-position-horizontal:absolute;mso-position-horizontal-relative:text;mso-position-vertical:absolute;mso-position-vertical-relative:text;mso-width-percent:0;mso-height-percent:0;mso-width-relative:margin;mso-height-relative:margin;v-text-anchor:middle" o:gfxdata="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" filled="f" strokecolor="red" strokeweight="1pt"/>
+            </w:pict>
+          </mc:Fallback>
+        </mc:AlternateContent>
+      </w:r>
+      <w:r>
+        <w:rPr>
+          <w:noProof/>
+        </w:rPr>
         <w:drawing>
-          <wp:inline distT="0" distB="0" distL="0" distR="0" wp14:anchorId="23CD8C14" wp14:editId="54401363">
+          <wp:inline distT="0" distB="0" distL="0" distR="0" wp14:anchorId="157C7F61" wp14:editId="200A50D2">
             <wp:extent cx="5943600" cy="3341370"/>
             <wp:effectExtent l="0" t="0" r="0" b="0"/>
-            <wp:docPr id="8" name="Picture 8"/>
+            <wp:docPr id="6" name="Picture 6"/>
             <wp:cNvGraphicFramePr>
               <a:graphicFrameLocks xmlns:a="http://schemas.openxmlformats.org/drawingml/2006/main" noChangeAspect="1"/>
             </wp:cNvGraphicFramePr>
@@ -342,15 +1107,115 @@
       </w:r>
     </w:p>
     <w:p>
+      <w:pPr>
+        <w:ind w:firstLine="360"/>
+      </w:pPr>
+    </w:p>
+    <w:p>
+      <w:pPr>
+        <w:ind w:firstLine="360"/>
+      </w:pPr>
+    </w:p>
+    <w:p>
+      <w:pPr>
+        <w:ind w:firstLine="360"/>
+      </w:pPr>
+    </w:p>
+    <w:p>
+      <w:pPr>
+        <w:ind w:firstLine="360"/>
+      </w:pPr>
+    </w:p>
+    <w:p>
+      <w:pPr>
+        <w:ind w:firstLine="360"/>
+      </w:pPr>
+    </w:p>
+    <w:p>
+      <w:pPr>
+        <w:ind w:firstLine="360"/>
+      </w:pPr>
+    </w:p>
+    <w:p>
+      <w:pPr>
+        <w:ind w:firstLine="360"/>
+      </w:pPr>
+    </w:p>
+    <w:p>
+      <w:pPr>
+        <w:ind w:firstLine="360"/>
+      </w:pPr>
+    </w:p>
+    <w:p>
+      <w:pPr>
+        <w:ind w:firstLine="360"/>
+      </w:pPr>
+    </w:p>
+    <w:p>
+      <w:pPr>
+        <w:ind w:firstLine="360"/>
+      </w:pPr>
+    </w:p>
+    <w:p>
+      <w:pPr>
+        <w:ind w:firstLine="360"/>
+      </w:pPr>
+    </w:p>
+    <w:p>
+      <w:pPr>
+        <w:pStyle w:val="ListParagraph"/>
+        <w:numPr>
+          <w:ilvl w:val="0"/>
+          <w:numId w:val="1"/>
+        </w:numPr>
+      </w:pPr>
+      <w:r>
+        <w:lastRenderedPageBreak/>
+        <w:t xml:space="preserve">In Visual Studio 2015 Solution Explorer, right click the Solution </w:t>
+      </w:r>
+      <w:proofErr w:type="spellStart"/>
+      <w:r>
+        <w:rPr>
+          <w:b/>
+        </w:rPr>
+        <w:t>EnterpriseDataPipeline</w:t>
+      </w:r>
+      <w:proofErr w:type="spellEnd"/>
+      <w:r>
+        <w:t xml:space="preserve"> and click </w:t>
+      </w:r>
+      <w:r>
+        <w:t>“</w:t>
+      </w:r>
+      <w:r>
+        <w:rPr>
+          <w:b/>
+        </w:rPr>
+        <w:t>Rebuild Solution</w:t>
+      </w:r>
+      <w:r>
+        <w:t>”</w:t>
+      </w:r>
+      <w:r>
+        <w:t xml:space="preserve"> to rebuild the entire solution</w:t>
+      </w:r>
+      <w:r>
+        <w:t xml:space="preserve"> as shown below.</w:t>
+      </w:r>
+    </w:p>
+    <w:p>
+      <w:pPr>
+        <w:ind w:firstLine="360"/>
+      </w:pPr>
       <w:r>
         <w:rPr>
           <w:noProof/>
         </w:rPr>
         <w:drawing>
-          <wp:inline distT="0" distB="0" distL="0" distR="0" wp14:anchorId="46573B47" wp14:editId="7F539ABF">
+          <wp:inline distT="0" distB="0" distL="0" distR="0" wp14:anchorId="23CD8C14" wp14:editId="54401363">
             <wp:extent cx="5943600" cy="3341370"/>
             <wp:effectExtent l="0" t="0" r="0" b="0"/>
-            <wp:docPr id="7" name="Picture 7"/>
+            <wp:docPr id="8" name="Picture 8"/>
             <wp:cNvGraphicFramePr>
               <a:graphicFrameLocks xmlns:a="http://schemas.openxmlformats.org/drawingml/2006/main" noChangeAspect="1"/>
             </wp:cNvGraphicFramePr>
@@ -383,19 +1248,37 @@
         </w:drawing>
       </w:r>
     </w:p>
-    <w:p/>
-    <w:p/>
-    <w:p>
+    <w:p>
+      <w:pPr>
+        <w:pStyle w:val="ListParagraph"/>
+        <w:numPr>
+          <w:ilvl w:val="0"/>
+          <w:numId w:val="1"/>
+        </w:numPr>
+      </w:pPr>
+      <w:r>
+        <w:t xml:space="preserve">Make sure you </w:t>
+      </w:r>
+      <w:r>
+        <w:t>see</w:t>
+      </w:r>
+      <w:r>
+        <w:t xml:space="preserve"> no error when rebuild the solution. If you see error, resolve the error first before go to next step.</w:t>
+      </w:r>
+    </w:p>
+    <w:p>
+      <w:pPr>
+        <w:ind w:firstLine="360"/>
+      </w:pPr>
       <w:r>
         <w:rPr>
           <w:noProof/>
         </w:rPr>
-        <w:lastRenderedPageBreak/>
         <w:drawing>
-          <wp:inline distT="0" distB="0" distL="0" distR="0" wp14:anchorId="12AE35FF" wp14:editId="260BCD4E">
+          <wp:inline distT="0" distB="0" distL="0" distR="0" wp14:anchorId="46573B47" wp14:editId="7F539ABF">
             <wp:extent cx="5943600" cy="3341370"/>
             <wp:effectExtent l="0" t="0" r="0" b="0"/>
-            <wp:docPr id="9" name="Picture 9"/>
+            <wp:docPr id="7" name="Picture 7"/>
             <wp:cNvGraphicFramePr>
               <a:graphicFrameLocks xmlns:a="http://schemas.openxmlformats.org/drawingml/2006/main" noChangeAspect="1"/>
             </wp:cNvGraphicFramePr>
@@ -430,59 +1313,113 @@
     </w:p>
     <w:p/>
     <w:p>
+      <w:pPr>
+        <w:pStyle w:val="ListParagraph"/>
+        <w:numPr>
+          <w:ilvl w:val="0"/>
+          <w:numId w:val="1"/>
+        </w:numPr>
+      </w:pPr>
+      <w:r>
+        <w:lastRenderedPageBreak/>
+        <w:t xml:space="preserve">Select </w:t>
+      </w:r>
+      <w:r>
+        <w:rPr>
+          <w:b/>
+        </w:rPr>
+        <w:t>Tools</w:t>
+      </w:r>
+      <w:r>
+        <w:t xml:space="preserve"> -&gt;</w:t>
+      </w:r>
+      <w:proofErr w:type="spellStart"/>
+      <w:r>
+        <w:rPr>
+          <w:b/>
+        </w:rPr>
+        <w:t>NuGet</w:t>
+      </w:r>
+      <w:proofErr w:type="spellEnd"/>
+      <w:r>
+        <w:rPr>
+          <w:b/>
+        </w:rPr>
+        <w:t xml:space="preserve"> Package Manager</w:t>
+      </w:r>
+      <w:r>
+        <w:t>-&gt;</w:t>
+      </w:r>
+      <w:r>
+        <w:rPr>
+          <w:b/>
+        </w:rPr>
+        <w:t>Package Manage Console</w:t>
+      </w:r>
+      <w:r>
+        <w:t xml:space="preserve"> as shown below</w:t>
+      </w:r>
+      <w:r>
+        <w:t>.</w:t>
+      </w:r>
+    </w:p>
+    <w:p>
+      <w:pPr>
+        <w:pStyle w:val="ListParagraph"/>
+      </w:pPr>
+      <w:r>
+        <w:t xml:space="preserve">(If you don’t see </w:t>
+      </w:r>
+      <w:proofErr w:type="spellStart"/>
+      <w:r>
+        <w:t>NuGet</w:t>
+      </w:r>
+      <w:proofErr w:type="spellEnd"/>
+      <w:r>
+        <w:t xml:space="preserve"> Package Manager, you need to install it. You can check the link below for installation</w:t>
+      </w:r>
+    </w:p>
+    <w:p>
+      <w:pPr>
+        <w:pStyle w:val="ListParagraph"/>
+      </w:pPr>
+      <w:hyperlink r:id="rId13" w:history="1">
+        <w:r>
+          <w:rPr>
+            <w:rStyle w:val="Hyperlink"/>
+          </w:rPr>
+          <w:t>https://visualstudiogallery.msdn.microsoft.com/5d345edc-2e2d-4</w:t>
+        </w:r>
+        <w:r>
+          <w:rPr>
+            <w:rStyle w:val="Hyperlink"/>
+          </w:rPr>
+          <w:t>a</w:t>
+        </w:r>
+        <w:r>
+          <w:rPr>
+            <w:rStyle w:val="Hyperlink"/>
+          </w:rPr>
+          <w:t>9c-b73b-d53956dc458d</w:t>
+        </w:r>
+      </w:hyperlink>
+      <w:r>
+        <w:t>)</w:t>
+      </w:r>
+    </w:p>
+    <w:p>
+      <w:pPr>
+        <w:ind w:firstLine="360"/>
+      </w:pPr>
       <w:r>
         <w:rPr>
           <w:noProof/>
         </w:rPr>
         <w:drawing>
-          <wp:inline distT="0" distB="0" distL="0" distR="0" wp14:anchorId="1C6D570A" wp14:editId="6889ED68">
+          <wp:inline distT="0" distB="0" distL="0" distR="0" wp14:anchorId="12AE35FF" wp14:editId="260BCD4E">
             <wp:extent cx="5943600" cy="3341370"/>
             <wp:effectExtent l="0" t="0" r="0" b="0"/>
-            <wp:docPr id="10" name="Picture 10"/>
-            <wp:cNvGraphicFramePr>
-              <a:graphicFrameLocks xmlns:a="http://schemas.openxmlformats.org/drawingml/2006/main" noChangeAspect="1"/>
-            </wp:cNvGraphicFramePr>
-            <a:graphic xmlns:a="http://schemas.openxmlformats.org/drawingml/2006/main">
-              <a:graphicData uri="http://schemas.openxmlformats.org/drawingml/2006/picture">
-                <pic:pic xmlns:pic="http://schemas.openxmlformats.org/drawingml/2006/picture">
-                  <pic:nvPicPr>
-                    <pic:cNvPr id="1" name=""/>
-                    <pic:cNvPicPr/>
-                  </pic:nvPicPr>
-                  <pic:blipFill>
-                    <a:blip r:embed="rId13"/>
-                    <a:stretch>
-                      <a:fillRect/>
-                    </a:stretch>
-                  </pic:blipFill>
-                  <pic:spPr>
-                    <a:xfrm>
-                      <a:off x="0" y="0"/>
-                      <a:ext cx="5943600" cy="3341370"/>
-                    </a:xfrm>
-                    <a:prstGeom prst="rect">
-                      <a:avLst/>
-                    </a:prstGeom>
-                  </pic:spPr>
-                </pic:pic>
-              </a:graphicData>
-            </a:graphic>
-          </wp:inline>
-        </w:drawing>
-      </w:r>
-    </w:p>
-    <w:p/>
-    <w:p>
-      <w:r>
-        <w:rPr>
-          <w:noProof/>
-        </w:rPr>
-        <w:lastRenderedPageBreak/>
-        <w:drawing>
-          <wp:inline distT="0" distB="0" distL="0" distR="0" wp14:anchorId="7B6A5DE7" wp14:editId="428D774E">
-            <wp:extent cx="5943600" cy="3341370"/>
-            <wp:effectExtent l="0" t="0" r="0" b="0"/>
-            <wp:docPr id="11" name="Picture 11"/>
+            <wp:docPr id="9" name="Picture 9"/>
             <wp:cNvGraphicFramePr>
               <a:graphicFrameLocks xmlns:a="http://schemas.openxmlformats.org/drawingml/2006/main" noChangeAspect="1"/>
             </wp:cNvGraphicFramePr>
@@ -516,15 +1453,122 @@
       </w:r>
     </w:p>
     <w:p>
+      <w:pPr>
+        <w:pStyle w:val="ListParagraph"/>
+        <w:numPr>
+          <w:ilvl w:val="0"/>
+          <w:numId w:val="1"/>
+        </w:numPr>
+      </w:pPr>
+      <w:r>
+        <w:t xml:space="preserve">After you run </w:t>
+      </w:r>
+      <w:r>
+        <w:rPr>
+          <w:b/>
+        </w:rPr>
+        <w:t>Package Manage Console</w:t>
+      </w:r>
+      <w:r>
+        <w:t xml:space="preserve">, you will see the command console </w:t>
+      </w:r>
+      <w:r>
+        <w:t>as shown below.</w:t>
+      </w:r>
+    </w:p>
+    <w:p>
+      <w:pPr>
+        <w:ind w:firstLine="360"/>
+      </w:pPr>
       <w:r>
         <w:rPr>
           <w:noProof/>
         </w:rPr>
+        <mc:AlternateContent>
+          <mc:Choice Requires="wps">
+            <w:drawing>
+              <wp:anchor distT="0" distB="0" distL="114300" distR="114300" simplePos="0" relativeHeight="251666432" behindDoc="0" locked="0" layoutInCell="1" allowOverlap="1" wp14:anchorId="087F2F94" wp14:editId="12510926">
+                <wp:simplePos x="0" y="0"/>
+                <wp:positionH relativeFrom="column">
+                  <wp:posOffset>365760</wp:posOffset>
+                </wp:positionH>
+                <wp:positionV relativeFrom="paragraph">
+                  <wp:posOffset>1479274</wp:posOffset>
+                </wp:positionV>
+                <wp:extent cx="4357287" cy="429371"/>
+                <wp:effectExtent l="0" t="0" r="24765" b="27940"/>
+                <wp:wrapNone/>
+                <wp:docPr id="17" name="Rectangle 17"/>
+                <wp:cNvGraphicFramePr/>
+                <a:graphic xmlns:a="http://schemas.openxmlformats.org/drawingml/2006/main">
+                  <a:graphicData uri="http://schemas.microsoft.com/office/word/2010/wordprocessingShape">
+                    <wps:wsp>
+                      <wps:cNvSpPr/>
+                      <wps:spPr>
+                        <a:xfrm>
+                          <a:off x="0" y="0"/>
+                          <a:ext cx="4357287" cy="429371"/>
+                        </a:xfrm>
+                        <a:prstGeom prst="rect">
+                          <a:avLst/>
+                        </a:prstGeom>
+                        <a:noFill/>
+                        <a:ln>
+                          <a:solidFill>
+                            <a:srgbClr val="FF0000"/>
+                          </a:solidFill>
+                        </a:ln>
+                      </wps:spPr>
+                      <wps:style>
+                        <a:lnRef idx="2">
+                          <a:schemeClr val="accent1">
+                            <a:shade val="50000"/>
+                          </a:schemeClr>
+                        </a:lnRef>
+                        <a:fillRef idx="1">
+                          <a:schemeClr val="accent1"/>
+                        </a:fillRef>
+                        <a:effectRef idx="0">
+                          <a:schemeClr val="accent1"/>
+                        </a:effectRef>
+                        <a:fontRef idx="minor">
+                          <a:schemeClr val="lt1"/>
+                        </a:fontRef>
+                      </wps:style>
+                      <wps:bodyPr rot="0" spcFirstLastPara="0" vertOverflow="overflow" horzOverflow="overflow" vert="horz" wrap="square" lIns="91440" tIns="45720" rIns="91440" bIns="45720" numCol="1" spcCol="0" rtlCol="0" fromWordArt="0" anchor="ctr" anchorCtr="0" forceAA="0" compatLnSpc="1">
+                        <a:prstTxWarp prst="textNoShape">
+                          <a:avLst/>
+                        </a:prstTxWarp>
+                        <a:noAutofit/>
+                      </wps:bodyPr>
+                    </wps:wsp>
+                  </a:graphicData>
+                </a:graphic>
+                <wp14:sizeRelH relativeFrom="margin">
+                  <wp14:pctWidth>0</wp14:pctWidth>
+                </wp14:sizeRelH>
+                <wp14:sizeRelV relativeFrom="margin">
+                  <wp14:pctHeight>0</wp14:pctHeight>
+                </wp14:sizeRelV>
+              </wp:anchor>
+            </w:drawing>
+          </mc:Choice>
+          <mc:Fallback>
+            <w:pict>
+              <v:rect w14:anchorId="4DE653EB" id="Rectangle 17" o:spid="_x0000_s1026" style="position:absolute;margin-left:28.8pt;margin-top:116.5pt;width:343.1pt;height:33.8pt;z-index:251666432;visibility:visible;mso-wrap-style:square;mso-width-percent:0;mso-height-percent:0;mso-wrap-distance-left:9pt;mso-wrap-distance-top:0;mso-wrap-distance-right:9pt;mso-wrap-distance-bottom:0;mso-position-horizontal:absolute;mso-position-horizontal-relative:text;mso-position-vertical:absolute;mso-position-vertical-relative:text;mso-width-percent:0;mso-height-percent:0;mso-width-relative:margin;mso-height-relative:margin;v-text-anchor:middle" o:gfxdata="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" filled="f" strokecolor="red" strokeweight="1pt"/>
+            </w:pict>
+          </mc:Fallback>
+        </mc:AlternateContent>
+      </w:r>
+      <w:r>
+        <w:rPr>
+          <w:noProof/>
+        </w:rPr>
         <w:drawing>
-          <wp:inline distT="0" distB="0" distL="0" distR="0" wp14:anchorId="3E00CB7E" wp14:editId="0AD3F8D2">
+          <wp:inline distT="0" distB="0" distL="0" distR="0" wp14:anchorId="49D8BC1D" wp14:editId="1AB57F0D">
             <wp:extent cx="5943600" cy="3341370"/>
             <wp:effectExtent l="0" t="0" r="0" b="0"/>
-            <wp:docPr id="12" name="Picture 12"/>
+            <wp:docPr id="10" name="Picture 10"/>
             <wp:cNvGraphicFramePr>
               <a:graphicFrameLocks xmlns:a="http://schemas.openxmlformats.org/drawingml/2006/main" noChangeAspect="1"/>
             </wp:cNvGraphicFramePr>
@@ -557,6 +1601,518 @@
         </w:drawing>
       </w:r>
     </w:p>
+    <w:p>
+      <w:pPr>
+        <w:ind w:firstLine="360"/>
+      </w:pPr>
+    </w:p>
+    <w:p>
+      <w:pPr>
+        <w:pStyle w:val="ListParagraph"/>
+        <w:numPr>
+          <w:ilvl w:val="0"/>
+          <w:numId w:val="1"/>
+        </w:numPr>
+      </w:pPr>
+      <w:r>
+        <w:lastRenderedPageBreak/>
+        <w:t>In the</w:t>
+      </w:r>
+      <w:r>
+        <w:t xml:space="preserve"> </w:t>
+      </w:r>
+      <w:r>
+        <w:rPr>
+          <w:b/>
+        </w:rPr>
+        <w:t>Package Manage Console</w:t>
+      </w:r>
+      <w:r>
+        <w:t xml:space="preserve">, </w:t>
+      </w:r>
+      <w:r>
+        <w:t>run the command “</w:t>
+      </w:r>
+      <w:r>
+        <w:rPr>
+          <w:b/>
+        </w:rPr>
+        <w:t>enable-migrations</w:t>
+      </w:r>
+      <w:r>
+        <w:t xml:space="preserve">”. If the command is </w:t>
+      </w:r>
+      <w:r>
+        <w:t xml:space="preserve">run </w:t>
+      </w:r>
+      <w:r>
+        <w:t>successfully, you will see a new folder called “</w:t>
+      </w:r>
+      <w:r>
+        <w:rPr>
+          <w:b/>
+        </w:rPr>
+        <w:t>Migrations</w:t>
+      </w:r>
+      <w:r>
+        <w:t>” created</w:t>
+      </w:r>
+      <w:r>
+        <w:t xml:space="preserve"> with one file “</w:t>
+      </w:r>
+      <w:proofErr w:type="spellStart"/>
+      <w:r>
+        <w:t>Configuration.cs</w:t>
+      </w:r>
+      <w:proofErr w:type="spellEnd"/>
+      <w:r>
+        <w:t>” inside the folder</w:t>
+      </w:r>
+    </w:p>
+    <w:p>
+      <w:pPr>
+        <w:ind w:firstLine="360"/>
+      </w:pPr>
+      <w:r>
+        <w:rPr>
+          <w:noProof/>
+        </w:rPr>
+        <mc:AlternateContent>
+          <mc:Choice Requires="wps">
+            <w:drawing>
+              <wp:anchor distT="0" distB="0" distL="114300" distR="114300" simplePos="0" relativeHeight="251668480" behindDoc="0" locked="0" layoutInCell="1" allowOverlap="1" wp14:anchorId="399C9488" wp14:editId="46FB005E">
+                <wp:simplePos x="0" y="0"/>
+                <wp:positionH relativeFrom="page">
+                  <wp:posOffset>5891917</wp:posOffset>
+                </wp:positionH>
+                <wp:positionV relativeFrom="paragraph">
+                  <wp:posOffset>1557048</wp:posOffset>
+                </wp:positionV>
+                <wp:extent cx="1049572" cy="182549"/>
+                <wp:effectExtent l="0" t="0" r="17780" b="27305"/>
+                <wp:wrapNone/>
+                <wp:docPr id="18" name="Rectangle 18"/>
+                <wp:cNvGraphicFramePr/>
+                <a:graphic xmlns:a="http://schemas.openxmlformats.org/drawingml/2006/main">
+                  <a:graphicData uri="http://schemas.microsoft.com/office/word/2010/wordprocessingShape">
+                    <wps:wsp>
+                      <wps:cNvSpPr/>
+                      <wps:spPr>
+                        <a:xfrm>
+                          <a:off x="0" y="0"/>
+                          <a:ext cx="1049572" cy="182549"/>
+                        </a:xfrm>
+                        <a:prstGeom prst="rect">
+                          <a:avLst/>
+                        </a:prstGeom>
+                        <a:noFill/>
+                        <a:ln>
+                          <a:solidFill>
+                            <a:srgbClr val="FF0000"/>
+                          </a:solidFill>
+                        </a:ln>
+                      </wps:spPr>
+                      <wps:style>
+                        <a:lnRef idx="2">
+                          <a:schemeClr val="accent1">
+                            <a:shade val="50000"/>
+                          </a:schemeClr>
+                        </a:lnRef>
+                        <a:fillRef idx="1">
+                          <a:schemeClr val="accent1"/>
+                        </a:fillRef>
+                        <a:effectRef idx="0">
+                          <a:schemeClr val="accent1"/>
+                        </a:effectRef>
+                        <a:fontRef idx="minor">
+                          <a:schemeClr val="lt1"/>
+                        </a:fontRef>
+                      </wps:style>
+                      <wps:bodyPr rot="0" spcFirstLastPara="0" vertOverflow="overflow" horzOverflow="overflow" vert="horz" wrap="square" lIns="91440" tIns="45720" rIns="91440" bIns="45720" numCol="1" spcCol="0" rtlCol="0" fromWordArt="0" anchor="ctr" anchorCtr="0" forceAA="0" compatLnSpc="1">
+                        <a:prstTxWarp prst="textNoShape">
+                          <a:avLst/>
+                        </a:prstTxWarp>
+                        <a:noAutofit/>
+                      </wps:bodyPr>
+                    </wps:wsp>
+                  </a:graphicData>
+                </a:graphic>
+                <wp14:sizeRelH relativeFrom="margin">
+                  <wp14:pctWidth>0</wp14:pctWidth>
+                </wp14:sizeRelH>
+                <wp14:sizeRelV relativeFrom="margin">
+                  <wp14:pctHeight>0</wp14:pctHeight>
+                </wp14:sizeRelV>
+              </wp:anchor>
+            </w:drawing>
+          </mc:Choice>
+          <mc:Fallback>
+            <w:pict>
+              <v:rect w14:anchorId="6FD99273" id="Rectangle 18" o:spid="_x0000_s1026" style="position:absolute;margin-left:463.95pt;margin-top:122.6pt;width:82.65pt;height:14.35pt;z-index:251668480;visibility:visible;mso-wrap-style:square;mso-width-percent:0;mso-height-percent:0;mso-wrap-distance-left:9pt;mso-wrap-distance-top:0;mso-wrap-distance-right:9pt;mso-wrap-distance-bottom:0;mso-position-horizontal:absolute;mso-position-horizontal-relative:page;mso-position-vertical:absolute;mso-position-vertical-relative:text;mso-width-percent:0;mso-height-percent:0;mso-width-relative:margin;mso-height-relative:margin;v-text-anchor:middle" o:gfxdata="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" filled="f" strokecolor="red" strokeweight="1pt">
+                <w10:wrap anchorx="page"/>
+              </v:rect>
+            </w:pict>
+          </mc:Fallback>
+        </mc:AlternateContent>
+      </w:r>
+      <w:r>
+        <w:rPr>
+          <w:noProof/>
+        </w:rPr>
+        <w:drawing>
+          <wp:inline distT="0" distB="0" distL="0" distR="0" wp14:anchorId="264A039F" wp14:editId="0079ACB4">
+            <wp:extent cx="5943600" cy="3341370"/>
+            <wp:effectExtent l="0" t="0" r="0" b="0"/>
+            <wp:docPr id="11" name="Picture 11"/>
+            <wp:cNvGraphicFramePr>
+              <a:graphicFrameLocks xmlns:a="http://schemas.openxmlformats.org/drawingml/2006/main" noChangeAspect="1"/>
+            </wp:cNvGraphicFramePr>
+            <a:graphic xmlns:a="http://schemas.openxmlformats.org/drawingml/2006/main">
+              <a:graphicData uri="http://schemas.openxmlformats.org/drawingml/2006/picture">
+                <pic:pic xmlns:pic="http://schemas.openxmlformats.org/drawingml/2006/picture">
+                  <pic:nvPicPr>
+                    <pic:cNvPr id="1" name=""/>
+                    <pic:cNvPicPr/>
+                  </pic:nvPicPr>
+                  <pic:blipFill>
+                    <a:blip r:embed="rId16"/>
+                    <a:stretch>
+                      <a:fillRect/>
+                    </a:stretch>
+                  </pic:blipFill>
+                  <pic:spPr>
+                    <a:xfrm>
+                      <a:off x="0" y="0"/>
+                      <a:ext cx="5943600" cy="3341370"/>
+                    </a:xfrm>
+                    <a:prstGeom prst="rect">
+                      <a:avLst/>
+                    </a:prstGeom>
+                  </pic:spPr>
+                </pic:pic>
+              </a:graphicData>
+            </a:graphic>
+          </wp:inline>
+        </w:drawing>
+      </w:r>
+    </w:p>
+    <w:p>
+      <w:pPr>
+        <w:pStyle w:val="ListParagraph"/>
+        <w:numPr>
+          <w:ilvl w:val="0"/>
+          <w:numId w:val="1"/>
+        </w:numPr>
+      </w:pPr>
+      <w:r>
+        <w:t xml:space="preserve">In the </w:t>
+      </w:r>
+      <w:r>
+        <w:rPr>
+          <w:b/>
+        </w:rPr>
+        <w:t>Package Manage Console</w:t>
+      </w:r>
+      <w:r>
+        <w:t>, run the command “</w:t>
+      </w:r>
+      <w:r>
+        <w:rPr>
+          <w:b/>
+        </w:rPr>
+        <w:t>add</w:t>
+      </w:r>
+      <w:r>
+        <w:rPr>
+          <w:b/>
+        </w:rPr>
+        <w:t>-migration</w:t>
+      </w:r>
+      <w:r>
+        <w:rPr>
+          <w:b/>
+        </w:rPr>
+        <w:t xml:space="preserve"> </w:t>
+      </w:r>
+      <w:proofErr w:type="spellStart"/>
+      <w:r>
+        <w:rPr>
+          <w:b/>
+        </w:rPr>
+        <w:t>InitialCreate</w:t>
+      </w:r>
+      <w:proofErr w:type="spellEnd"/>
+      <w:r>
+        <w:t xml:space="preserve">”. If the command is run successfully, you will see a new </w:t>
+      </w:r>
+      <w:r>
+        <w:t>file “</w:t>
+      </w:r>
+      <w:proofErr w:type="spellStart"/>
+      <w:r>
+        <w:t>yyyy</w:t>
+      </w:r>
+      <w:r>
+        <w:t>mmdd</w:t>
+      </w:r>
+      <w:r>
+        <w:t>hhmmsss_InitialCreate.cs</w:t>
+      </w:r>
+      <w:proofErr w:type="spellEnd"/>
+      <w:r>
+        <w:t xml:space="preserve">” has been created under the </w:t>
+      </w:r>
+      <w:r>
+        <w:t>“</w:t>
+      </w:r>
+      <w:r>
+        <w:rPr>
+          <w:b/>
+        </w:rPr>
+        <w:t>Migrations</w:t>
+      </w:r>
+      <w:r>
+        <w:t>” folder</w:t>
+      </w:r>
+    </w:p>
+    <w:p>
+      <w:pPr>
+        <w:ind w:firstLine="360"/>
+      </w:pPr>
+      <w:r>
+        <w:rPr>
+          <w:noProof/>
+        </w:rPr>
+        <mc:AlternateContent>
+          <mc:Choice Requires="wps">
+            <w:drawing>
+              <wp:anchor distT="0" distB="0" distL="114300" distR="114300" simplePos="0" relativeHeight="251670528" behindDoc="0" locked="0" layoutInCell="1" allowOverlap="1" wp14:anchorId="564CB17B" wp14:editId="5741B01F">
+                <wp:simplePos x="0" y="0"/>
+                <wp:positionH relativeFrom="page">
+                  <wp:posOffset>5677231</wp:posOffset>
+                </wp:positionH>
+                <wp:positionV relativeFrom="paragraph">
+                  <wp:posOffset>1557517</wp:posOffset>
+                </wp:positionV>
+                <wp:extent cx="1263706" cy="190831"/>
+                <wp:effectExtent l="0" t="0" r="12700" b="19050"/>
+                <wp:wrapNone/>
+                <wp:docPr id="19" name="Rectangle 19"/>
+                <wp:cNvGraphicFramePr/>
+                <a:graphic xmlns:a="http://schemas.openxmlformats.org/drawingml/2006/main">
+                  <a:graphicData uri="http://schemas.microsoft.com/office/word/2010/wordprocessingShape">
+                    <wps:wsp>
+                      <wps:cNvSpPr/>
+                      <wps:spPr>
+                        <a:xfrm>
+                          <a:off x="0" y="0"/>
+                          <a:ext cx="1263706" cy="190831"/>
+                        </a:xfrm>
+                        <a:prstGeom prst="rect">
+                          <a:avLst/>
+                        </a:prstGeom>
+                        <a:noFill/>
+                        <a:ln>
+                          <a:solidFill>
+                            <a:srgbClr val="FF0000"/>
+                          </a:solidFill>
+                        </a:ln>
+                      </wps:spPr>
+                      <wps:style>
+                        <a:lnRef idx="2">
+                          <a:schemeClr val="accent1">
+                            <a:shade val="50000"/>
+                          </a:schemeClr>
+                        </a:lnRef>
+                        <a:fillRef idx="1">
+                          <a:schemeClr val="accent1"/>
+                        </a:fillRef>
+                        <a:effectRef idx="0">
+                          <a:schemeClr val="accent1"/>
+                        </a:effectRef>
+                        <a:fontRef idx="minor">
+                          <a:schemeClr val="lt1"/>
+                        </a:fontRef>
+                      </wps:style>
+                      <wps:bodyPr rot="0" spcFirstLastPara="0" vertOverflow="overflow" horzOverflow="overflow" vert="horz" wrap="square" lIns="91440" tIns="45720" rIns="91440" bIns="45720" numCol="1" spcCol="0" rtlCol="0" fromWordArt="0" anchor="ctr" anchorCtr="0" forceAA="0" compatLnSpc="1">
+                        <a:prstTxWarp prst="textNoShape">
+                          <a:avLst/>
+                        </a:prstTxWarp>
+                        <a:noAutofit/>
+                      </wps:bodyPr>
+                    </wps:wsp>
+                  </a:graphicData>
+                </a:graphic>
+                <wp14:sizeRelH relativeFrom="margin">
+                  <wp14:pctWidth>0</wp14:pctWidth>
+                </wp14:sizeRelH>
+                <wp14:sizeRelV relativeFrom="margin">
+                  <wp14:pctHeight>0</wp14:pctHeight>
+                </wp14:sizeRelV>
+              </wp:anchor>
+            </w:drawing>
+          </mc:Choice>
+          <mc:Fallback>
+            <w:pict>
+              <v:rect w14:anchorId="7B3A4615" id="Rectangle 19" o:spid="_x0000_s1026" style="position:absolute;margin-left:447.05pt;margin-top:122.65pt;width:99.5pt;height:15.05pt;z-index:251670528;visibility:visible;mso-wrap-style:square;mso-width-percent:0;mso-height-percent:0;mso-wrap-distance-left:9pt;mso-wrap-distance-top:0;mso-wrap-distance-right:9pt;mso-wrap-distance-bottom:0;mso-position-horizontal:absolute;mso-position-horizontal-relative:page;mso-position-vertical:absolute;mso-position-vertical-relative:text;mso-width-percent:0;mso-height-percent:0;mso-width-relative:margin;mso-height-relative:margin;v-text-anchor:middle" o:gfxdata="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" filled="f" strokecolor="red" strokeweight="1pt">
+                <w10:wrap anchorx="page"/>
+              </v:rect>
+            </w:pict>
+          </mc:Fallback>
+        </mc:AlternateContent>
+      </w:r>
+      <w:r>
+        <w:rPr>
+          <w:noProof/>
+        </w:rPr>
+        <w:drawing>
+          <wp:inline distT="0" distB="0" distL="0" distR="0" wp14:anchorId="3E00CB7E" wp14:editId="0AD3F8D2">
+            <wp:extent cx="5943600" cy="3341370"/>
+            <wp:effectExtent l="0" t="0" r="0" b="0"/>
+            <wp:docPr id="12" name="Picture 12"/>
+            <wp:cNvGraphicFramePr>
+              <a:graphicFrameLocks xmlns:a="http://schemas.openxmlformats.org/drawingml/2006/main" noChangeAspect="1"/>
+            </wp:cNvGraphicFramePr>
+            <a:graphic xmlns:a="http://schemas.openxmlformats.org/drawingml/2006/main">
+              <a:graphicData uri="http://schemas.openxmlformats.org/drawingml/2006/picture">
+                <pic:pic xmlns:pic="http://schemas.openxmlformats.org/drawingml/2006/picture">
+                  <pic:nvPicPr>
+                    <pic:cNvPr id="1" name=""/>
+                    <pic:cNvPicPr/>
+                  </pic:nvPicPr>
+                  <pic:blipFill>
+                    <a:blip r:embed="rId17"/>
+                    <a:stretch>
+                      <a:fillRect/>
+                    </a:stretch>
+                  </pic:blipFill>
+                  <pic:spPr>
+                    <a:xfrm>
+                      <a:off x="0" y="0"/>
+                      <a:ext cx="5943600" cy="3341370"/>
+                    </a:xfrm>
+                    <a:prstGeom prst="rect">
+                      <a:avLst/>
+                    </a:prstGeom>
+                  </pic:spPr>
+                </pic:pic>
+              </a:graphicData>
+            </a:graphic>
+          </wp:inline>
+        </w:drawing>
+      </w:r>
+    </w:p>
+    <w:p>
+      <w:pPr>
+        <w:pStyle w:val="ListParagraph"/>
+        <w:numPr>
+          <w:ilvl w:val="0"/>
+          <w:numId w:val="1"/>
+        </w:numPr>
+      </w:pPr>
+      <w:r>
+        <w:lastRenderedPageBreak/>
+        <w:t xml:space="preserve">In the </w:t>
+      </w:r>
+      <w:r>
+        <w:rPr>
+          <w:b/>
+        </w:rPr>
+        <w:t>Package Manage Console</w:t>
+      </w:r>
+      <w:r>
+        <w:t>, run the command “</w:t>
+      </w:r>
+      <w:r>
+        <w:rPr>
+          <w:b/>
+        </w:rPr>
+        <w:t>update-database</w:t>
+      </w:r>
+      <w:r>
+        <w:t xml:space="preserve">”. If the command is run successfully, you will see </w:t>
+      </w:r>
+      <w:r>
+        <w:t>all the necessary metadata tables will be created in the edpl_dev3 schema in MySQL.</w:t>
+      </w:r>
+    </w:p>
+    <w:p/>
+    <w:p/>
+    <w:p/>
+    <w:p/>
+    <w:p/>
+    <w:p/>
+    <w:p/>
+    <w:p/>
+    <w:p/>
+    <w:p/>
+    <w:p/>
+    <w:p/>
+    <w:p/>
+    <w:p/>
+    <w:p/>
+    <w:p/>
+    <w:p/>
+    <w:p/>
+    <w:p/>
+    <w:p/>
+    <w:p/>
+    <w:p/>
+    <w:p/>
+    <w:p/>
+    <w:p/>
+    <w:p/>
+    <w:p>
+      <w:r>
+        <w:lastRenderedPageBreak/>
+        <w:t>Appendix</w:t>
+      </w:r>
+      <w:bookmarkStart w:id="0" w:name="_GoBack"/>
+      <w:bookmarkEnd w:id="0"/>
+    </w:p>
+    <w:p>
+      <w:r>
+        <w:rPr>
+          <w:noProof/>
+        </w:rPr>
+        <w:drawing>
+          <wp:inline distT="0" distB="0" distL="0" distR="0" wp14:anchorId="220E6955" wp14:editId="3B59E32A">
+            <wp:extent cx="5943600" cy="3341370"/>
+            <wp:effectExtent l="0" t="0" r="0" b="0"/>
+            <wp:docPr id="20" name="Picture 20"/>
+            <wp:cNvGraphicFramePr>
+              <a:graphicFrameLocks xmlns:a="http://schemas.openxmlformats.org/drawingml/2006/main" noChangeAspect="1"/>
+            </wp:cNvGraphicFramePr>
+            <a:graphic xmlns:a="http://schemas.openxmlformats.org/drawingml/2006/main">
+              <a:graphicData uri="http://schemas.openxmlformats.org/drawingml/2006/picture">
+                <pic:pic xmlns:pic="http://schemas.openxmlformats.org/drawingml/2006/picture">
+                  <pic:nvPicPr>
+                    <pic:cNvPr id="1" name=""/>
+                    <pic:cNvPicPr/>
+                  </pic:nvPicPr>
+                  <pic:blipFill>
+                    <a:blip r:embed="rId18"/>
+                    <a:stretch>
+                      <a:fillRect/>
+                    </a:stretch>
+                  </pic:blipFill>
+                  <pic:spPr>
+                    <a:xfrm>
+                      <a:off x="0" y="0"/>
+                      <a:ext cx="5943600" cy="3341370"/>
+                    </a:xfrm>
+                    <a:prstGeom prst="rect">
+                      <a:avLst/>
+                    </a:prstGeom>
+                  </pic:spPr>
+                </pic:pic>
+              </a:graphicData>
+            </a:graphic>
+          </wp:inline>
+        </w:drawing>
+      </w:r>
+    </w:p>
+    <w:p/>
     <w:p/>
     <w:sectPr>
       <w:pgSz w:w="12240" w:h="15840"/>
@@ -566,6 +2122,103 @@
     </w:sectPr>
   </w:body>
 </w:document>
+</file>
+
+<file path=word/numbering.xml><?xml version="1.0" encoding="utf-8"?>
+<w:numbering xmlns:wpc="http://schemas.microsoft.com/office/word/2010/wordprocessingCanvas" xmlns:mc="http://schemas.openxmlformats.org/markup-compatibility/2006" xmlns:o="urn:schemas-microsoft-com:office:office" xmlns:r="http://schemas.openxmlformats.org/officeDocument/2006/relationships" xmlns:m="http://schemas.openxmlformats.org/officeDocument/2006/math" xmlns:v="urn:schemas-microsoft-com:vml" xmlns:wp14="http://schemas.microsoft.com/office/word/2010/wordprocessingDrawing" xmlns:wp="http://schemas.openxmlformats.org/drawingml/2006/wordprocessingDrawing" xmlns:w10="urn:schemas-microsoft-com:office:word" xmlns:w="http://schemas.openxmlformats.org/wordprocessingml/2006/main" xmlns:w14="http://schemas.microsoft.com/office/word/2010/wordml" xmlns:w15="http://schemas.microsoft.com/office/word/2012/wordml" xmlns:wpg="http://schemas.microsoft.com/office/word/2010/wordprocessingGroup" xmlns:wpi="http://schemas.microsoft.com/office/word/2010/wordprocessingInk" xmlns:wne="http://schemas.microsoft.com/office/word/2006/wordml" xmlns:wps="http://schemas.microsoft.com/office/word/2010/wordprocessingShape" mc:Ignorable="w14 w15 wp14">
+  <w:abstractNum w:abstractNumId="0">
+    <w:nsid w:val="7A166E10"/>
+    <w:multiLevelType w:val="hybridMultilevel"/>
+    <w:tmpl w:val="B6C2DD62"/>
+    <w:lvl w:ilvl="0" w:tplc="0409000F">
+      <w:start w:val="1"/>
+      <w:numFmt w:val="decimal"/>
+      <w:lvlText w:val="%1."/>
+      <w:lvlJc w:val="left"/>
+      <w:pPr>
+        <w:ind w:left="720" w:hanging="360"/>
+      </w:pPr>
+      <w:rPr>
+        <w:rFonts w:hint="default"/>
+      </w:rPr>
+    </w:lvl>
+    <w:lvl w:ilvl="1" w:tplc="04090019" w:tentative="1">
+      <w:start w:val="1"/>
+      <w:numFmt w:val="lowerLetter"/>
+      <w:lvlText w:val="%2."/>
+      <w:lvlJc w:val="left"/>
+      <w:pPr>
+        <w:ind w:left="1440" w:hanging="360"/>
+      </w:pPr>
+    </w:lvl>
+    <w:lvl w:ilvl="2" w:tplc="0409001B" w:tentative="1">
+      <w:start w:val="1"/>
+      <w:numFmt w:val="lowerRoman"/>
+      <w:lvlText w:val="%3."/>
+      <w:lvlJc w:val="right"/>
+      <w:pPr>
+        <w:ind w:left="2160" w:hanging="180"/>
+      </w:pPr>
+    </w:lvl>
+    <w:lvl w:ilvl="3" w:tplc="0409000F" w:tentative="1">
+      <w:start w:val="1"/>
+      <w:numFmt w:val="decimal"/>
+      <w:lvlText w:val="%4."/>
+      <w:lvlJc w:val="left"/>
+      <w:pPr>
+        <w:ind w:left="2880" w:hanging="360"/>
+      </w:pPr>
+    </w:lvl>
+    <w:lvl w:ilvl="4" w:tplc="04090019" w:tentative="1">
+      <w:start w:val="1"/>
+      <w:numFmt w:val="lowerLetter"/>
+      <w:lvlText w:val="%5."/>
+      <w:lvlJc w:val="left"/>
+      <w:pPr>
+        <w:ind w:left="3600" w:hanging="360"/>
+      </w:pPr>
+    </w:lvl>
+    <w:lvl w:ilvl="5" w:tplc="0409001B" w:tentative="1">
+      <w:start w:val="1"/>
+      <w:numFmt w:val="lowerRoman"/>
+      <w:lvlText w:val="%6."/>
+      <w:lvlJc w:val="right"/>
+      <w:pPr>
+        <w:ind w:left="4320" w:hanging="180"/>
+      </w:pPr>
+    </w:lvl>
+    <w:lvl w:ilvl="6" w:tplc="0409000F" w:tentative="1">
+      <w:start w:val="1"/>
+      <w:numFmt w:val="decimal"/>
+      <w:lvlText w:val="%7."/>
+      <w:lvlJc w:val="left"/>
+      <w:pPr>
+        <w:ind w:left="5040" w:hanging="360"/>
+      </w:pPr>
+    </w:lvl>
+    <w:lvl w:ilvl="7" w:tplc="04090019" w:tentative="1">
+      <w:start w:val="1"/>
+      <w:numFmt w:val="lowerLetter"/>
+      <w:lvlText w:val="%8."/>
+      <w:lvlJc w:val="left"/>
+      <w:pPr>
+        <w:ind w:left="5760" w:hanging="360"/>
+      </w:pPr>
+    </w:lvl>
+    <w:lvl w:ilvl="8" w:tplc="0409001B" w:tentative="1">
+      <w:start w:val="1"/>
+      <w:numFmt w:val="lowerRoman"/>
+      <w:lvlText w:val="%9."/>
+      <w:lvlJc w:val="right"/>
+      <w:pPr>
+        <w:ind w:left="6480" w:hanging="180"/>
+      </w:pPr>
+    </w:lvl>
+  </w:abstractNum>
+  <w:num w:numId="1">
+    <w:abstractNumId w:val="0"/>
+  </w:num>
+</w:numbering>
 </file>
 
 <file path=word/styles.xml><?xml version="1.0" encoding="utf-8"?>
@@ -989,6 +2642,49 @@
     <w:semiHidden/>
     <w:unhideWhenUsed/>
   </w:style>
+  <w:style w:type="paragraph" w:styleId="NoSpacing">
+    <w:name w:val="No Spacing"/>
+    <w:uiPriority w:val="1"/>
+    <w:qFormat/>
+    <w:rsid w:val="001861E9"/>
+    <w:pPr>
+      <w:spacing w:after="0" w:line="240" w:lineRule="auto"/>
+    </w:pPr>
+  </w:style>
+  <w:style w:type="paragraph" w:styleId="ListParagraph">
+    <w:name w:val="List Paragraph"/>
+    <w:basedOn w:val="Normal"/>
+    <w:uiPriority w:val="34"/>
+    <w:qFormat/>
+    <w:rsid w:val="00355947"/>
+    <w:pPr>
+      <w:ind w:left="720"/>
+      <w:contextualSpacing/>
+    </w:pPr>
+  </w:style>
+  <w:style w:type="character" w:styleId="Hyperlink">
+    <w:name w:val="Hyperlink"/>
+    <w:basedOn w:val="DefaultParagraphFont"/>
+    <w:uiPriority w:val="99"/>
+    <w:unhideWhenUsed/>
+    <w:rsid w:val="001E2F30"/>
+    <w:rPr>
+      <w:color w:val="0563C1" w:themeColor="hyperlink"/>
+      <w:u w:val="single"/>
+    </w:rPr>
+  </w:style>
+  <w:style w:type="character" w:styleId="FollowedHyperlink">
+    <w:name w:val="FollowedHyperlink"/>
+    <w:basedOn w:val="DefaultParagraphFont"/>
+    <w:uiPriority w:val="99"/>
+    <w:semiHidden/>
+    <w:unhideWhenUsed/>
+    <w:rsid w:val="001E2F30"/>
+    <w:rPr>
+      <w:color w:val="954F72" w:themeColor="followedHyperlink"/>
+      <w:u w:val="single"/>
+    </w:rPr>
+  </w:style>
 </w:styles>
 </file>
 

</xml_diff>